<commit_message>
Lav sd og dcd0301-showCalender
closes #179
</commit_message>
<xml_diff>
--- a/02 Requirements & Analysis/OC0301 showCalender.docx
+++ b/02 Requirements & Analysis/OC0301 showCalender.docx
@@ -33,7 +33,6 @@
         </w:rPr>
         <w:t xml:space="preserve"> </w:t>
       </w:r>
-      <w:proofErr w:type="spellStart"/>
       <w:r>
         <w:rPr>
           <w:rFonts w:asciiTheme="minorHAnsi" w:hAnsiTheme="minorHAnsi" w:cstheme="minorHAnsi"/>
@@ -48,7 +47,6 @@
         </w:rPr>
         <w:t>alender</w:t>
       </w:r>
-      <w:proofErr w:type="spellEnd"/>
     </w:p>
     <w:p>
       <w:pPr>
@@ -83,21 +81,12 @@
           <w:lang w:val="en-US"/>
         </w:rPr>
       </w:pPr>
-      <w:proofErr w:type="spellStart"/>
-      <w:r>
-        <w:rPr>
-          <w:rFonts w:cstheme="minorHAnsi"/>
-          <w:lang w:val="en-US"/>
-        </w:rPr>
-        <w:t>showCalender</w:t>
-      </w:r>
-      <w:proofErr w:type="spellEnd"/>
-      <w:r>
-        <w:rPr>
-          <w:rFonts w:cstheme="minorHAnsi"/>
-          <w:lang w:val="en-US"/>
-        </w:rPr>
-        <w:t>()</w:t>
+      <w:r>
+        <w:rPr>
+          <w:rFonts w:cstheme="minorHAnsi"/>
+          <w:lang w:val="en-US"/>
+        </w:rPr>
+        <w:t>showCalender()</w:t>
       </w:r>
     </w:p>
     <w:p>
@@ -154,352 +143,206 @@
           <w:color w:val="auto"/>
         </w:rPr>
       </w:pPr>
-      <w:proofErr w:type="spellStart"/>
       <w:r>
         <w:rPr>
           <w:rFonts w:asciiTheme="minorHAnsi" w:hAnsiTheme="minorHAnsi" w:cstheme="minorHAnsi"/>
           <w:color w:val="auto"/>
         </w:rPr>
-        <w:t>Preconditions</w:t>
-      </w:r>
-      <w:proofErr w:type="spellEnd"/>
-      <w:r>
+        <w:t>Preconditions:</w:t>
+      </w:r>
+    </w:p>
+    <w:p>
+      <w:pPr>
+        <w:rPr>
+          <w:rFonts w:cstheme="minorHAnsi"/>
+        </w:rPr>
+      </w:pPr>
+      <w:r>
+        <w:rPr>
+          <w:rFonts w:cstheme="minorHAnsi"/>
+        </w:rPr>
+        <w:t>En Patient p eksisterer</w:t>
+      </w:r>
+    </w:p>
+    <w:p>
+      <w:pPr>
+        <w:rPr>
+          <w:rFonts w:cstheme="minorHAnsi"/>
+        </w:rPr>
+      </w:pPr>
+      <w:r>
+        <w:rPr>
+          <w:rFonts w:cstheme="minorHAnsi"/>
+        </w:rPr>
+        <w:t xml:space="preserve">En </w:t>
+      </w:r>
+      <w:r>
+        <w:rPr>
+          <w:rFonts w:cstheme="minorHAnsi"/>
+        </w:rPr>
+        <w:t>C</w:t>
+      </w:r>
+      <w:r>
+        <w:rPr>
+          <w:rFonts w:cstheme="minorHAnsi"/>
+        </w:rPr>
+        <w:t xml:space="preserve">alender </w:t>
+      </w:r>
+      <w:r>
+        <w:rPr>
+          <w:rFonts w:cstheme="minorHAnsi"/>
+        </w:rPr>
+        <w:t>c</w:t>
+      </w:r>
+      <w:r>
+        <w:rPr>
+          <w:rFonts w:cstheme="minorHAnsi"/>
+        </w:rPr>
+        <w:t xml:space="preserve"> eksisterer</w:t>
+      </w:r>
+    </w:p>
+    <w:p>
+      <w:pPr>
+        <w:rPr>
+          <w:rFonts w:cstheme="minorHAnsi"/>
+        </w:rPr>
+      </w:pPr>
+      <w:r>
+        <w:rPr>
+          <w:rFonts w:cstheme="minorHAnsi"/>
+        </w:rPr>
+        <w:t>En liste med Treatment t eksisterer</w:t>
+      </w:r>
+    </w:p>
+    <w:p>
+      <w:pPr>
+        <w:rPr>
+          <w:rFonts w:cstheme="minorHAnsi"/>
+        </w:rPr>
+      </w:pPr>
+      <w:r>
+        <w:rPr>
+          <w:rFonts w:cstheme="minorHAnsi"/>
+        </w:rPr>
+        <w:t>En liste med Workoutplan w</w:t>
+      </w:r>
+      <w:r>
+        <w:rPr>
+          <w:rFonts w:cstheme="minorHAnsi"/>
+        </w:rPr>
+        <w:t>o</w:t>
+      </w:r>
+      <w:r>
+        <w:rPr>
+          <w:rFonts w:cstheme="minorHAnsi"/>
+        </w:rPr>
+        <w:t>p eksisterer</w:t>
+      </w:r>
+      <w:r>
+        <w:rPr>
+          <w:rFonts w:cstheme="minorHAnsi"/>
+        </w:rPr>
+        <w:t xml:space="preserve"> </w:t>
+      </w:r>
+    </w:p>
+    <w:p>
+      <w:pPr>
+        <w:rPr>
+          <w:rFonts w:cstheme="minorHAnsi"/>
+        </w:rPr>
+      </w:pPr>
+      <w:r>
+        <w:rPr>
+          <w:rFonts w:cstheme="minorHAnsi"/>
+        </w:rPr>
+        <w:t>En liste med Workout wo eksister</w:t>
+      </w:r>
+      <w:r>
+        <w:rPr>
+          <w:rFonts w:cstheme="minorHAnsi"/>
+        </w:rPr>
+        <w:t>er</w:t>
+      </w:r>
+    </w:p>
+    <w:p>
+      <w:pPr>
+        <w:rPr>
+          <w:rFonts w:cstheme="minorHAnsi"/>
+        </w:rPr>
+      </w:pPr>
+      <w:r>
+        <w:rPr>
+          <w:rFonts w:cstheme="minorHAnsi"/>
+        </w:rPr>
+        <w:t>wop er associeret med wo</w:t>
+      </w:r>
+    </w:p>
+    <w:p>
+      <w:pPr>
+        <w:rPr>
+          <w:rFonts w:cstheme="minorHAnsi"/>
+        </w:rPr>
+      </w:pPr>
+      <w:r>
+        <w:rPr>
+          <w:rFonts w:cstheme="minorHAnsi"/>
+        </w:rPr>
+        <w:t xml:space="preserve">c er associeret med </w:t>
+      </w:r>
+      <w:r>
+        <w:rPr>
+          <w:rFonts w:cstheme="minorHAnsi"/>
+        </w:rPr>
+        <w:t>wop</w:t>
+      </w:r>
+    </w:p>
+    <w:p>
+      <w:pPr>
+        <w:rPr>
+          <w:rFonts w:cstheme="minorHAnsi"/>
+        </w:rPr>
+      </w:pPr>
+      <w:r>
+        <w:rPr>
+          <w:rFonts w:cstheme="minorHAnsi"/>
+        </w:rPr>
+        <w:t>c er associeret med t</w:t>
+      </w:r>
+    </w:p>
+    <w:p>
+      <w:pPr>
+        <w:rPr>
+          <w:rFonts w:cstheme="minorHAnsi"/>
+        </w:rPr>
+      </w:pPr>
+      <w:r>
+        <w:rPr>
+          <w:rFonts w:cstheme="minorHAnsi"/>
+        </w:rPr>
+        <w:t>p er associeret med c</w:t>
+      </w:r>
+    </w:p>
+    <w:p>
+      <w:pPr>
+        <w:rPr>
+          <w:rFonts w:cstheme="minorHAnsi"/>
+        </w:rPr>
+      </w:pPr>
+    </w:p>
+    <w:p>
+      <w:pPr>
+        <w:pStyle w:val="Overskrift2"/>
         <w:rPr>
           <w:rFonts w:asciiTheme="minorHAnsi" w:hAnsiTheme="minorHAnsi" w:cstheme="minorHAnsi"/>
           <w:color w:val="auto"/>
         </w:rPr>
-        <w:t>:</w:t>
-      </w:r>
-    </w:p>
-    <w:p>
-      <w:pPr>
-        <w:rPr>
-          <w:rFonts w:cstheme="minorHAnsi"/>
-        </w:rPr>
-      </w:pPr>
-      <w:r>
-        <w:rPr>
-          <w:rFonts w:cstheme="minorHAnsi"/>
-        </w:rPr>
-        <w:t>En Patient p eksisterer</w:t>
-      </w:r>
-    </w:p>
-    <w:p>
-      <w:pPr>
-        <w:rPr>
-          <w:rFonts w:cstheme="minorHAnsi"/>
-        </w:rPr>
-      </w:pPr>
-      <w:r>
-        <w:rPr>
-          <w:rFonts w:cstheme="minorHAnsi"/>
-        </w:rPr>
-        <w:t xml:space="preserve">En </w:t>
-      </w:r>
-      <w:proofErr w:type="spellStart"/>
-      <w:r>
-        <w:rPr>
-          <w:rFonts w:cstheme="minorHAnsi"/>
-        </w:rPr>
-        <w:t>C</w:t>
-      </w:r>
-      <w:r>
-        <w:rPr>
-          <w:rFonts w:cstheme="minorHAnsi"/>
-        </w:rPr>
-        <w:t>alender</w:t>
-      </w:r>
-      <w:proofErr w:type="spellEnd"/>
-      <w:r>
-        <w:rPr>
-          <w:rFonts w:cstheme="minorHAnsi"/>
-        </w:rPr>
-        <w:t xml:space="preserve"> </w:t>
-      </w:r>
-      <w:r>
-        <w:rPr>
-          <w:rFonts w:cstheme="minorHAnsi"/>
-        </w:rPr>
-        <w:t>c</w:t>
-      </w:r>
-      <w:r>
-        <w:rPr>
-          <w:rFonts w:cstheme="minorHAnsi"/>
-        </w:rPr>
-        <w:t xml:space="preserve"> eksisterer</w:t>
-      </w:r>
-    </w:p>
-    <w:p>
-      <w:pPr>
-        <w:rPr>
-          <w:rFonts w:cstheme="minorHAnsi"/>
-        </w:rPr>
-      </w:pPr>
-      <w:r>
-        <w:rPr>
-          <w:rFonts w:cstheme="minorHAnsi"/>
-        </w:rPr>
-        <w:t xml:space="preserve">En liste med </w:t>
-      </w:r>
-      <w:proofErr w:type="spellStart"/>
-      <w:r>
-        <w:rPr>
-          <w:rFonts w:cstheme="minorHAnsi"/>
-        </w:rPr>
-        <w:t>Treatment</w:t>
-      </w:r>
-      <w:proofErr w:type="spellEnd"/>
-      <w:r>
-        <w:rPr>
-          <w:rFonts w:cstheme="minorHAnsi"/>
-        </w:rPr>
-        <w:t xml:space="preserve"> t eksisterer</w:t>
-      </w:r>
-    </w:p>
-    <w:p>
-      <w:pPr>
-        <w:rPr>
-          <w:rFonts w:cstheme="minorHAnsi"/>
-        </w:rPr>
-      </w:pPr>
-      <w:proofErr w:type="spellStart"/>
-      <w:r>
-        <w:rPr>
-          <w:rFonts w:cstheme="minorHAnsi"/>
-        </w:rPr>
-        <w:t>t.show</w:t>
-      </w:r>
-      <w:proofErr w:type="spellEnd"/>
-      <w:r>
-        <w:rPr>
-          <w:rFonts w:cstheme="minorHAnsi"/>
-        </w:rPr>
-        <w:t xml:space="preserve"> er sat til true</w:t>
-      </w:r>
-    </w:p>
-    <w:p>
-      <w:pPr>
-        <w:rPr>
-          <w:rFonts w:cstheme="minorHAnsi"/>
-        </w:rPr>
-      </w:pPr>
-      <w:r>
-        <w:rPr>
-          <w:rFonts w:cstheme="minorHAnsi"/>
-        </w:rPr>
-        <w:t xml:space="preserve">En liste med Workoutplan </w:t>
-      </w:r>
-      <w:proofErr w:type="spellStart"/>
-      <w:r>
-        <w:rPr>
-          <w:rFonts w:cstheme="minorHAnsi"/>
-        </w:rPr>
-        <w:t>w</w:t>
-      </w:r>
-      <w:r>
-        <w:rPr>
-          <w:rFonts w:cstheme="minorHAnsi"/>
-        </w:rPr>
-        <w:t>o</w:t>
-      </w:r>
-      <w:r>
-        <w:rPr>
-          <w:rFonts w:cstheme="minorHAnsi"/>
-        </w:rPr>
-        <w:t>p</w:t>
-      </w:r>
-      <w:proofErr w:type="spellEnd"/>
-      <w:r>
-        <w:rPr>
-          <w:rFonts w:cstheme="minorHAnsi"/>
-        </w:rPr>
-        <w:t xml:space="preserve"> eksisterer</w:t>
-      </w:r>
-      <w:r>
-        <w:rPr>
-          <w:rFonts w:cstheme="minorHAnsi"/>
-        </w:rPr>
-        <w:t xml:space="preserve"> </w:t>
-      </w:r>
-    </w:p>
-    <w:p>
-      <w:pPr>
-        <w:rPr>
-          <w:rFonts w:cstheme="minorHAnsi"/>
-        </w:rPr>
-      </w:pPr>
-      <w:r>
-        <w:rPr>
-          <w:rFonts w:cstheme="minorHAnsi"/>
-        </w:rPr>
-        <w:t xml:space="preserve">En liste med Workout </w:t>
-      </w:r>
-      <w:proofErr w:type="spellStart"/>
-      <w:r>
-        <w:rPr>
-          <w:rFonts w:cstheme="minorHAnsi"/>
-        </w:rPr>
-        <w:t>wo</w:t>
-      </w:r>
-      <w:proofErr w:type="spellEnd"/>
-      <w:r>
-        <w:rPr>
-          <w:rFonts w:cstheme="minorHAnsi"/>
-        </w:rPr>
-        <w:t xml:space="preserve"> eksister</w:t>
-      </w:r>
-      <w:r>
-        <w:rPr>
-          <w:rFonts w:cstheme="minorHAnsi"/>
-        </w:rPr>
-        <w:t>er</w:t>
-      </w:r>
-    </w:p>
-    <w:p>
-      <w:pPr>
-        <w:rPr>
-          <w:rFonts w:cstheme="minorHAnsi"/>
-        </w:rPr>
-      </w:pPr>
-      <w:proofErr w:type="spellStart"/>
-      <w:r>
-        <w:rPr>
-          <w:rFonts w:cstheme="minorHAnsi"/>
-        </w:rPr>
-        <w:t>w</w:t>
-      </w:r>
-      <w:r>
-        <w:rPr>
-          <w:rFonts w:cstheme="minorHAnsi"/>
-        </w:rPr>
-        <w:t>o</w:t>
-      </w:r>
-      <w:r>
-        <w:rPr>
-          <w:rFonts w:cstheme="minorHAnsi"/>
-        </w:rPr>
-        <w:t>.sho</w:t>
-      </w:r>
-      <w:r>
-        <w:rPr>
-          <w:rFonts w:cstheme="minorHAnsi"/>
-        </w:rPr>
-        <w:t>w</w:t>
-      </w:r>
-      <w:proofErr w:type="spellEnd"/>
-      <w:r>
-        <w:rPr>
-          <w:rFonts w:cstheme="minorHAnsi"/>
-        </w:rPr>
-        <w:t xml:space="preserve"> er sat til true</w:t>
-      </w:r>
-    </w:p>
-    <w:p>
-      <w:pPr>
-        <w:rPr>
-          <w:rFonts w:cstheme="minorHAnsi"/>
-        </w:rPr>
-      </w:pPr>
-      <w:proofErr w:type="spellStart"/>
-      <w:r>
-        <w:rPr>
-          <w:rFonts w:cstheme="minorHAnsi"/>
-        </w:rPr>
-        <w:t>wop</w:t>
-      </w:r>
-      <w:proofErr w:type="spellEnd"/>
-      <w:r>
-        <w:rPr>
-          <w:rFonts w:cstheme="minorHAnsi"/>
-        </w:rPr>
-        <w:t xml:space="preserve"> er associeret med </w:t>
-      </w:r>
-      <w:proofErr w:type="spellStart"/>
-      <w:r>
-        <w:rPr>
-          <w:rFonts w:cstheme="minorHAnsi"/>
-        </w:rPr>
-        <w:t>wo</w:t>
-      </w:r>
-      <w:proofErr w:type="spellEnd"/>
-    </w:p>
-    <w:p>
-      <w:pPr>
-        <w:rPr>
-          <w:rFonts w:cstheme="minorHAnsi"/>
-        </w:rPr>
-      </w:pPr>
-      <w:r>
-        <w:rPr>
-          <w:rFonts w:cstheme="minorHAnsi"/>
-        </w:rPr>
-        <w:t xml:space="preserve">c er associeret med </w:t>
-      </w:r>
-      <w:proofErr w:type="spellStart"/>
-      <w:r>
-        <w:rPr>
-          <w:rFonts w:cstheme="minorHAnsi"/>
-        </w:rPr>
-        <w:t>wop</w:t>
-      </w:r>
-      <w:proofErr w:type="spellEnd"/>
-    </w:p>
-    <w:p>
-      <w:pPr>
-        <w:rPr>
-          <w:rFonts w:cstheme="minorHAnsi"/>
-        </w:rPr>
-      </w:pPr>
-      <w:r>
-        <w:rPr>
-          <w:rFonts w:cstheme="minorHAnsi"/>
-        </w:rPr>
-        <w:t>c er associeret med t</w:t>
-      </w:r>
-    </w:p>
-    <w:p>
-      <w:pPr>
-        <w:rPr>
-          <w:rFonts w:cstheme="minorHAnsi"/>
-        </w:rPr>
-      </w:pPr>
-      <w:r>
-        <w:rPr>
-          <w:rFonts w:cstheme="minorHAnsi"/>
-        </w:rPr>
-        <w:t>p er associeret med c</w:t>
-      </w:r>
-    </w:p>
-    <w:p>
-      <w:pPr>
-        <w:rPr>
-          <w:rFonts w:cstheme="minorHAnsi"/>
-        </w:rPr>
-      </w:pPr>
-    </w:p>
-    <w:p>
-      <w:pPr>
-        <w:pStyle w:val="Overskrift2"/>
+      </w:pPr>
+      <w:r>
         <w:rPr>
           <w:rFonts w:asciiTheme="minorHAnsi" w:hAnsiTheme="minorHAnsi" w:cstheme="minorHAnsi"/>
           <w:color w:val="auto"/>
         </w:rPr>
-      </w:pPr>
-      <w:proofErr w:type="spellStart"/>
-      <w:r>
-        <w:rPr>
-          <w:rFonts w:asciiTheme="minorHAnsi" w:hAnsiTheme="minorHAnsi" w:cstheme="minorHAnsi"/>
-          <w:color w:val="auto"/>
-        </w:rPr>
-        <w:t>Postconditions</w:t>
-      </w:r>
-      <w:proofErr w:type="spellEnd"/>
-      <w:r>
-        <w:rPr>
-          <w:rFonts w:asciiTheme="minorHAnsi" w:hAnsiTheme="minorHAnsi" w:cstheme="minorHAnsi"/>
-          <w:color w:val="auto"/>
-        </w:rPr>
-        <w:t>:</w:t>
+        <w:t>Postconditions:</w:t>
       </w:r>
     </w:p>
     <w:p>

</xml_diff>